<commit_message>
edit: a pu de std::cout partie 2
</commit_message>
<xml_diff>
--- a/Rapport_TP_SFD.docx
+++ b/Rapport_TP_SFD.docx
@@ -530,15 +530,7 @@
                                         <w:sz w:val="18"/>
                                         <w:szCs w:val="18"/>
                                       </w:rPr>
-                                      <w:t xml:space="preserve">1 rue de la </w:t>
-                                    </w:r>
-                                    <w:r>
-                                      <w:rPr>
-                                        <w:color w:val="7F7F7F" w:themeColor="text1" w:themeTint="80"/>
-                                        <w:sz w:val="18"/>
-                                        <w:szCs w:val="18"/>
-                                      </w:rPr>
-                                      <w:t>Chebarde, 63170 Aubière</w:t>
+                                      <w:t>1 rue de la Chebarde, 63170 Aubière</w:t>
                                     </w:r>
                                   </w:sdtContent>
                                 </w:sdt>
@@ -646,15 +638,7 @@
                                   <w:sz w:val="18"/>
                                   <w:szCs w:val="18"/>
                                 </w:rPr>
-                                <w:t xml:space="preserve">1 rue de la </w:t>
-                              </w:r>
-                              <w:r>
-                                <w:rPr>
-                                  <w:color w:val="7F7F7F" w:themeColor="text1" w:themeTint="80"/>
-                                  <w:sz w:val="18"/>
-                                  <w:szCs w:val="18"/>
-                                </w:rPr>
-                                <w:t>Chebarde, 63170 Aubière</w:t>
+                                <w:t>1 rue de la Chebarde, 63170 Aubière</w:t>
                               </w:r>
                             </w:sdtContent>
                           </w:sdt>
@@ -4079,8 +4063,6 @@
       <w:r>
         <w:t>.</w:t>
       </w:r>
-      <w:bookmarkStart w:id="4" w:name="_GoBack"/>
-      <w:bookmarkEnd w:id="4"/>
     </w:p>
     <w:p>
       <w:pPr>
@@ -4096,7 +4078,7 @@
       <w:pPr>
         <w:pStyle w:val="Titre1"/>
       </w:pPr>
-      <w:bookmarkStart w:id="5" w:name="_Toc28642998"/>
+      <w:bookmarkStart w:id="4" w:name="_Toc28642998"/>
       <w:r>
         <w:lastRenderedPageBreak/>
         <w:t>Partie 4 - Serveurs en parallèle et réunion de pièce</w:t>
@@ -4104,53 +4086,37 @@
       <w:r>
         <w:t>s</w:t>
       </w:r>
+      <w:bookmarkEnd w:id="4"/>
+    </w:p>
+    <w:p/>
+    <w:p>
+      <w:pPr>
+        <w:jc w:val="both"/>
+      </w:pPr>
+      <w:r>
+        <w:t xml:space="preserve">Ce système (cf. figure 3) consiste en la réunion de 2 éléments pour former la pièce lors d’une troisième manipulation. La fabrication des 2 éléments doit être terminée avant défaire sortir n’importe quelle pièce des machines précédents. C’est-à-dire que si </w:t>
+      </w:r>
+      <w:r>
+        <w:t>la première</w:t>
+      </w:r>
+      <w:r>
+        <w:t xml:space="preserve"> machine a terminé avant </w:t>
+      </w:r>
+      <w:r>
+        <w:t>la deuxième, la première doit attendre la seconde et passe donc dans un état d’attente jusqu’à ce que la deuxième machine ait fini. Quand les 2 machines ont fini, on peut vider les 2 machines et on lance l’assemblage. La machine d’assemblage ne possède pas de file.</w:t>
+      </w:r>
+      <w:bookmarkStart w:id="5" w:name="_GoBack"/>
       <w:bookmarkEnd w:id="5"/>
     </w:p>
-    <w:p/>
     <w:p>
       <w:pPr>
         <w:jc w:val="both"/>
       </w:pPr>
-      <w:r>
-        <w:t xml:space="preserve">Ce système (cf. figure 3) consiste en la réunion de 2 éléments pour former la pièce lors d’une troisième manipulation. La fabrication des 2 éléments doit être terminée avant défaire sortir n’importe quelle pièce des machines précédents. C’est-à-dire que si </w:t>
-      </w:r>
-      <w:r>
-        <w:t>la première</w:t>
-      </w:r>
-      <w:r>
-        <w:t xml:space="preserve"> machine a terminé avant </w:t>
-      </w:r>
-      <w:r>
-        <w:t>la deuxième, la première doit attendre la seconde et passe donc dans un état d’attente jusqu’à ce que la deuxième machine ait fini. Quand les 2 machines ont fini, on peut vider les 2 machines et on lance l’assemblage. La machine d’assemblage ne possède pas de file.</w:t>
-      </w:r>
     </w:p>
     <w:p>
       <w:pPr>
         <w:jc w:val="both"/>
       </w:pPr>
-    </w:p>
-    <w:p>
-      <w:pPr>
-        <w:jc w:val="both"/>
-      </w:pPr>
-    </w:p>
-    <w:p>
-      <w:pPr>
-        <w:jc w:val="both"/>
-      </w:pPr>
-    </w:p>
-    <w:p>
-      <w:pPr>
-        <w:jc w:val="both"/>
-      </w:pPr>
-      <w:proofErr w:type="gramStart"/>
-      <w:r>
-        <w:t>J’ai pas</w:t>
-      </w:r>
-      <w:proofErr w:type="gramEnd"/>
-      <w:r>
-        <w:t xml:space="preserve"> mis de capture parce que je sais pas quoi mettre comme graphe …</w:t>
-      </w:r>
     </w:p>
     <w:sectPr>
       <w:footerReference w:type="even" r:id="rId21"/>
@@ -6548,7 +6514,7 @@
 </file>
 
 <file path=customXml/itemProps2.xml><?xml version="1.0" encoding="utf-8"?>
-<ds:datastoreItem xmlns:ds="http://schemas.openxmlformats.org/officeDocument/2006/customXml" ds:itemID="{151F537A-6D7E-4DD3-A96B-E609EDAB5DCF}">
+<ds:datastoreItem xmlns:ds="http://schemas.openxmlformats.org/officeDocument/2006/customXml" ds:itemID="{7422353F-282E-43CD-B499-05AB014F9037}">
   <ds:schemaRefs>
     <ds:schemaRef ds:uri="http://schemas.openxmlformats.org/officeDocument/2006/bibliography"/>
   </ds:schemaRefs>

</xml_diff>